<commit_message>
Updated fig, finished letter & supplement
</commit_message>
<xml_diff>
--- a/5_manuscript/Supplement.docx
+++ b/5_manuscript/Supplement.docx
@@ -10,6 +10,15 @@
         <w:t xml:space="preserve">Supplement</w:t>
       </w:r>
     </w:p>
+    <w:bookmarkStart w:id="23" w:name="supplement-methods"/>
+    <w:p>
+      <w:pPr>
+        <w:pStyle w:val="Heading1"/>
+      </w:pPr>
+      <w:r>
+        <w:t xml:space="preserve">Supplement methods</w:t>
+      </w:r>
+    </w:p>
     <w:p>
       <w:pPr>
         <w:pStyle w:val="FirstParagraph"/>
@@ -99,33 +108,35 @@
         <w:t xml:space="preserve"> </w:t>
       </w:r>
       <w:r>
-        <w:t xml:space="preserve">was interviewed by telephone. For our analysis, we will exclusively utilize data from the comprehensive cohort, as it provides more comprehensive demographic and health condition data. Additionally, we excluded participants residing in regions located more than 50 km from the data collection center, as their extended travel distance is caused by recent relocations subsequent to enrollment in the study. The final sample size included in our analysis was 7,230.</w:t>
+        <w:t xml:space="preserve">was interviewed by telephone. The detailed sampling process of CLSA COVID-19 Antibody Study is presented in the flowchart (</w:t>
+      </w:r>
+      <w:r>
+        <w:rPr>
+          <w:bCs/>
+          <w:b/>
+        </w:rPr>
+        <w:t xml:space="preserve">Fig.3</w:t>
+      </w:r>
+      <w:r>
+        <w:t xml:space="preserve">). For our analysis, we will exclusively utilize data from the comprehensive cohort, as it provides more comprehensive demographic and health condition data. Additionally, we excluded participants residing in regions located more than 50 km from the data collection center, as their extended travel distance is caused by recent relocations subsequent to enrollment in the study. The final sample size included in our analysis was 7,230.</w:t>
+      </w:r>
+    </w:p>
+    <w:bookmarkEnd w:id="20"/>
+    <w:bookmarkStart w:id="21" w:name="X68cf37edebc27083fcd952b5edd362ba198eea5"/>
+    <w:p>
+      <w:pPr>
+        <w:pStyle w:val="Heading2"/>
+      </w:pPr>
+      <w:r>
+        <w:t xml:space="preserve">Bivariate Analysis and Multivariate Regression Modeling</w:t>
       </w:r>
     </w:p>
     <w:p>
       <w:pPr>
-        <w:pStyle w:val="BodyText"/>
-      </w:pPr>
-      <w:r>
-        <w:t xml:space="preserve">[Can we cite the CLSA flow chart here? or is it OK to make our own version of it and put it here?]</w:t>
-      </w:r>
-    </w:p>
-    <w:bookmarkEnd w:id="20"/>
-    <w:bookmarkStart w:id="27" w:name="X68cf37edebc27083fcd952b5edd362ba198eea5"/>
-    <w:p>
-      <w:pPr>
-        <w:pStyle w:val="Heading2"/>
-      </w:pPr>
-      <w:r>
-        <w:t xml:space="preserve">Bivariate Analysis and Multivariate Regression Modeling</w:t>
-      </w:r>
-    </w:p>
-    <w:p>
-      <w:pPr>
         <w:pStyle w:val="FirstParagraph"/>
       </w:pPr>
       <w:r>
-        <w:t xml:space="preserve">Before conducting propensity score weighting to calculate weights for each observations and analyze the weighted data, we performed an initial unadjusted bivariate analysis to compare the DBS and VBS groups. Additionally, we developed multivariate logistic regression models, regressing VBS/DBS against demographic factors, physical and mental health conditions, travel distance, vaccination status, and time since the last COVID outbreak. The comprehensive results generated by those simple logistic regression models and the full model are displayed in the odds ratio plot (</w:t>
+        <w:t xml:space="preserve">Before conducting propensity score weighting to calculate weights for each observations and analyze the weighted data, we performed an initial unadjusted bivariate analysis to compare the DBS and VBS groups. Additionally, we developed multivariate logistic regression models, regressing VBS/DBS against demographic factors, physical and mental health conditions, travel distance, vaccination status, and time since the last COVID outbreak. The comprehensive results generated by those simple logistic regression models and the full model are displayed in the odds ratio (OR) plot (</w:t>
       </w:r>
       <w:r>
         <w:rPr>
@@ -143,6 +154,12 @@
         <w:pStyle w:val="BodyText"/>
       </w:pPr>
       <w:r>
+        <w:t xml:space="preserve">Upon completion of the full model, we constructed a best-fit model utilizing a backward stepwise model selection strategy. The model with lowest Akaike Information Criterion (AIC) value was selected as the best-fit model. Subsequently, we applied this best-fit model to calculate propensity scores for the selection of VBS over DBS. Participants from both groups will then be weighteded based on their propensity scores using inverse probability of treatment weighting (IPTW). As depicted in</w:t>
+      </w:r>
+      <w:r>
+        <w:t xml:space="preserve"> </w:t>
+      </w:r>
+      <w:r>
         <w:rPr>
           <w:bCs/>
           <w:b/>
@@ -150,7 +167,7 @@
         <w:t xml:space="preserve">Figure 1</w:t>
       </w:r>
       <w:r>
-        <w:t xml:space="preserve">: Odds ratios from the propensity score model predicting who is more likely to give an in-person venous sample vs. mailed DBS sample</w:t>
+        <w:t xml:space="preserve">, balance has been achieved between the DBS and VBS groups. All factors used in the propensity score model distribute evenly across the two comparison groups.</w:t>
       </w:r>
     </w:p>
     <w:p>
@@ -158,22 +175,117 @@
         <w:pStyle w:val="BodyText"/>
       </w:pPr>
       <w:r>
+        <w:t xml:space="preserve">Based on the national data, we conducted a stratified analysis by province. Our study sample included participants from seven provinces, which were recategorized into five groups according to their locations and geographic proximities: British Columbia (BC), Manitoba (MB) &amp; Alberta (AB), Ontario (ON), Quebec (QC), and Newfoundland (NL) &amp; Nova Scotia (NS). The pandemic’s impact varied across these regions, with residents adapting differently to the diverse policies implemented by their respective health departments</w:t>
+      </w:r>
+      <w:r>
+        <w:t xml:space="preserve"> </w:t>
+      </w:r>
+      <w:r>
+        <w:t xml:space="preserve">[2,3]</w:t>
+      </w:r>
+      <w:r>
+        <w:t xml:space="preserve">.</w:t>
+      </w:r>
+      <w:r>
+        <w:t xml:space="preserve"> </w:t>
+      </w:r>
+      <w:r>
+        <w:rPr>
+          <w:bCs/>
+          <w:b/>
+        </w:rPr>
+        <w:t xml:space="preserve">Figure 4</w:t>
+      </w:r>
+      <w:r>
+        <w:t xml:space="preserve"> </w:t>
+      </w:r>
+      <w:r>
+        <w:t xml:space="preserve">illustrates the variation in odds ratios for the preference of venous blood sampling across provinces.</w:t>
+      </w:r>
+    </w:p>
+    <w:bookmarkEnd w:id="21"/>
+    <w:bookmarkStart w:id="22" w:name="analysis-with-weighted-data"/>
+    <w:p>
+      <w:pPr>
+        <w:pStyle w:val="Heading2"/>
+      </w:pPr>
+      <w:r>
+        <w:t xml:space="preserve">Analysis with Weighted Data</w:t>
+      </w:r>
+    </w:p>
+    <w:p>
+      <w:pPr>
+        <w:pStyle w:val="FirstParagraph"/>
+      </w:pPr>
+      <w:r>
+        <w:t xml:space="preserve">Utilizing weighted data, we further analyzed the differences in assay positivity between the DBS and VBS cohorts. The outcomes of the stratified analysis (</w:t>
+      </w:r>
+      <w:r>
+        <w:rPr>
+          <w:bCs/>
+          <w:b/>
+        </w:rPr>
+        <w:t xml:space="preserve">Fig. 5</w:t>
+      </w:r>
+      <w:r>
+        <w:t xml:space="preserve">) aligned with those from the unstratified national dataset.</w:t>
+      </w:r>
+    </w:p>
+    <w:p>
+      <w:pPr>
+        <w:pStyle w:val="BodyText"/>
+      </w:pPr>
+      <w:r>
+        <w:t xml:space="preserve">To analyze the variation in quantitative Anti-S immunoassay results, we employed the weighted empirical cumulative distribution function (eCDF) to visualize the distribution in the DBS and VBS cohorts (</w:t>
+      </w:r>
+      <w:r>
+        <w:rPr>
+          <w:bCs/>
+          <w:b/>
+        </w:rPr>
+        <w:t xml:space="preserve">Fig. 2</w:t>
+      </w:r>
+      <w:r>
+        <w:t xml:space="preserve">). We used Kolmogorov-Smirnov (KS) Test to assess whether the distributions are statistically-significantly different.</w:t>
+      </w:r>
+    </w:p>
+    <w:p>
+      <w:pPr>
+        <w:pStyle w:val="BodyText"/>
+      </w:pPr>
+    </w:p>
+    <w:bookmarkEnd w:id="22"/>
+    <w:bookmarkEnd w:id="23"/>
+    <w:bookmarkStart w:id="33" w:name="supplement-figures"/>
+    <w:p>
+      <w:pPr>
+        <w:pStyle w:val="Heading1"/>
+      </w:pPr>
+      <w:r>
+        <w:t xml:space="preserve">Supplement Figures</w:t>
+      </w:r>
+    </w:p>
+    <w:p>
+      <w:pPr>
+        <w:pStyle w:val="FirstParagraph"/>
+      </w:pPr>
+      <w:r>
         <w:drawing>
           <wp:inline>
-            <wp:extent cx="5943600" cy="3566159"/>
+            <wp:extent cx="5943600" cy="3247485"/>
             <wp:effectExtent b="0" l="0" r="0" t="0"/>
-            <wp:docPr descr="" title="" id="22" name="Picture"/>
+            <wp:docPr descr="" title="" id="25" name="Picture"/>
             <a:graphic>
               <a:graphicData uri="http://schemas.openxmlformats.org/drawingml/2006/picture">
                 <pic:pic>
                   <pic:nvPicPr>
-                    <pic:cNvPr descr="../4_output/figs/Fig.3%20OR%20Plot.png" id="23" name="Picture"/>
+                    <pic:cNvPr descr="../4_output/figs/Fig%206.%20CLSA%20Data%20Flow%20Chart.png" id="26" name="Picture"/>
                     <pic:cNvPicPr>
                       <a:picLocks noChangeArrowheads="1" noChangeAspect="1"/>
                     </pic:cNvPicPr>
                   </pic:nvPicPr>
                   <pic:blipFill>
-                    <a:blip r:embed="rId21"/>
+                    <a:blip r:embed="rId24"/>
                     <a:stretch>
                       <a:fillRect/>
                     </a:stretch>
@@ -181,7 +293,7 @@
                   <pic:spPr bwMode="auto">
                     <a:xfrm>
                       <a:off x="0" y="0"/>
-                      <a:ext cx="5943600" cy="3566159"/>
+                      <a:ext cx="5943600" cy="3247485"/>
                     </a:xfrm>
                     <a:prstGeom prst="rect">
                       <a:avLst/>
@@ -205,33 +317,6 @@
         <w:pStyle w:val="BodyText"/>
       </w:pPr>
       <w:r>
-        <w:t xml:space="preserve">Upon completion of the full model, we constructed a best-fit model utilizing a backward stepwise model selection strategy. The model with lowest Akaike Information Criterion (AIC) value was selected as the best-fit model. Subsequently, we applied this best-fit model to calculate propensity scores for the selection of VBS over DBS. Participants from both groups will then be weighteded based on their propensity scores using Inverse probability of treatment weighting (IPTW). As depicted in</w:t>
-      </w:r>
-      <w:r>
-        <w:t xml:space="preserve"> </w:t>
-      </w:r>
-      <w:r>
-        <w:rPr>
-          <w:bCs/>
-          <w:b/>
-        </w:rPr>
-        <w:t xml:space="preserve">Figure 1</w:t>
-      </w:r>
-      <w:r>
-        <w:t xml:space="preserve">, balance has been achieved between the DBS and VBS groups. All factors used in the propensity score model distribute evenly across the two comparison groups.</w:t>
-      </w:r>
-    </w:p>
-    <w:p>
-      <w:pPr>
-        <w:pStyle w:val="BodyText"/>
-      </w:pPr>
-      <w:r>
-        <w:t xml:space="preserve">Based on the national data, we conducted a stratified analysis by province. Our study sample included participants from seven provinces, which were recategorized into five groups according to their locations and geographic proximities: British Columbia (BC), Manitoba (MB) &amp; Alberta (AB), Ontario (ON), Quebec (QC), and Newfoundland (NL) &amp; Nova Scotia (NS). The grouping is based on their geographic locations and proximity to each other. The pandemic’s impact varied across these regions, with residents adapting differently to the diverse policies implemented by their respective health departments [add citations]. As illustrated in</w:t>
-      </w:r>
-      <w:r>
-        <w:t xml:space="preserve"> </w:t>
-      </w:r>
-      <w:r>
         <w:rPr>
           <w:bCs/>
           <w:b/>
@@ -239,10 +324,13 @@
         <w:t xml:space="preserve">Figure 3</w:t>
       </w:r>
       <w:r>
+        <w:t xml:space="preserve">: CLSA COVID-19 Antibody Study Sampling Process</w:t>
+      </w:r>
+      <w:r>
         <w:t xml:space="preserve"> </w:t>
       </w:r>
       <w:r>
-        <w:t xml:space="preserve">below, the odds ratios for venous blood sampling vary among the five provincial groups.</w:t>
+        <w:t xml:space="preserve">[1]</w:t>
       </w:r>
     </w:p>
     <w:p>
@@ -250,37 +338,22 @@
         <w:pStyle w:val="BodyText"/>
       </w:pPr>
       <w:r>
-        <w:rPr>
-          <w:bCs/>
-          <w:b/>
-        </w:rPr>
-        <w:t xml:space="preserve">Figure 3</w:t>
-      </w:r>
-      <w:r>
-        <w:t xml:space="preserve">: Odds Ratio of Venous Blood Sampling, Stratified by Province Groups</w:t>
-      </w:r>
-    </w:p>
-    <w:p>
-      <w:pPr>
-        <w:pStyle w:val="BodyText"/>
-      </w:pPr>
-      <w:r>
         <w:drawing>
           <wp:inline>
-            <wp:extent cx="5943600" cy="4953000"/>
+            <wp:extent cx="5943600" cy="4457699"/>
             <wp:effectExtent b="0" l="0" r="0" t="0"/>
-            <wp:docPr descr="" title="" id="25" name="Picture"/>
+            <wp:docPr descr="" title="" id="28" name="Picture"/>
             <a:graphic>
               <a:graphicData uri="http://schemas.openxmlformats.org/drawingml/2006/picture">
                 <pic:pic>
                   <pic:nvPicPr>
-                    <pic:cNvPr descr="../4_output/figs/Fig.4%20OR%20Plot%20by%20prov.png" id="26" name="Picture"/>
+                    <pic:cNvPr descr="../4_output/figs/Fig.4%20OR%20Plot%20by%20prov.png" id="29" name="Picture"/>
                     <pic:cNvPicPr>
                       <a:picLocks noChangeArrowheads="1" noChangeAspect="1"/>
                     </pic:cNvPicPr>
                   </pic:nvPicPr>
                   <pic:blipFill>
-                    <a:blip r:embed="rId24"/>
+                    <a:blip r:embed="rId27"/>
                     <a:stretch>
                       <a:fillRect/>
                     </a:stretch>
@@ -288,7 +361,7 @@
                   <pic:spPr bwMode="auto">
                     <a:xfrm>
                       <a:off x="0" y="0"/>
-                      <a:ext cx="5943600" cy="4953000"/>
+                      <a:ext cx="5943600" cy="4457699"/>
                     </a:xfrm>
                     <a:prstGeom prst="rect">
                       <a:avLst/>
@@ -307,24 +380,6 @@
         </w:drawing>
       </w:r>
     </w:p>
-    <w:bookmarkEnd w:id="27"/>
-    <w:bookmarkStart w:id="34" w:name="analysis-with-weighted-data"/>
-    <w:p>
-      <w:pPr>
-        <w:pStyle w:val="Heading2"/>
-      </w:pPr>
-      <w:r>
-        <w:t xml:space="preserve">Analysis with Weighted Data</w:t>
-      </w:r>
-    </w:p>
-    <w:p>
-      <w:pPr>
-        <w:pStyle w:val="FirstParagraph"/>
-      </w:pPr>
-      <w:r>
-        <w:t xml:space="preserve">Utilizing weighted data, we further analyzed the differences in assay positivity between the DBS and VBS cohorts. The outcomes of the stratified analysis align with those from the unstratified national dataset. We observed an increased odds of assay positivity in venous blood samples for both anti-N and anti-S assays.</w:t>
-      </w:r>
-    </w:p>
     <w:p>
       <w:pPr>
         <w:pStyle w:val="BodyText"/>
@@ -337,7 +392,7 @@
         <w:t xml:space="preserve">Figure 4</w:t>
       </w:r>
       <w:r>
-        <w:t xml:space="preserve">. Odds Ratio of Assay Positivity, Stratified by Province Groups</w:t>
+        <w:t xml:space="preserve">: Odds Ratio of Venous Blood Sampling, Stratified by Province Groups. The odds ratios for venous blood sampling vary among the five provincial groups.</w:t>
       </w:r>
     </w:p>
     <w:p>
@@ -349,18 +404,18 @@
           <wp:inline>
             <wp:extent cx="5943600" cy="3962400"/>
             <wp:effectExtent b="0" l="0" r="0" t="0"/>
-            <wp:docPr descr="" title="" id="29" name="Picture"/>
+            <wp:docPr descr="" title="" id="31" name="Picture"/>
             <a:graphic>
               <a:graphicData uri="http://schemas.openxmlformats.org/drawingml/2006/picture">
                 <pic:pic>
                   <pic:nvPicPr>
-                    <pic:cNvPr descr="../4_output/figs/Fig.5%20OR%20Plot%20of%20Anti-N%20&amp;%20S%20by%20prov.png" id="30" name="Picture"/>
+                    <pic:cNvPr descr="../4_output/figs/Fig.5%20OR%20Plot%20of%20Anti-N%20&amp;%20S%20by%20prov.png" id="32" name="Picture"/>
                     <pic:cNvPicPr>
                       <a:picLocks noChangeArrowheads="1" noChangeAspect="1"/>
                     </pic:cNvPicPr>
                   </pic:nvPicPr>
                   <pic:blipFill>
-                    <a:blip r:embed="rId28"/>
+                    <a:blip r:embed="rId30"/>
                     <a:stretch>
                       <a:fillRect/>
                     </a:stretch>
@@ -392,83 +447,33 @@
         <w:pStyle w:val="BodyText"/>
       </w:pPr>
       <w:r>
-        <w:t xml:space="preserve">To analyze the variation in quantitative Anti-S immunoassay results, we employed the weighted empirical cumulative distribution function (eCDF) to visualize the distribution in the DBS and VBS cohorts (</w:t>
-      </w:r>
-      <w:r>
         <w:rPr>
           <w:bCs/>
           <w:b/>
         </w:rPr>
-        <w:t xml:space="preserve">Fig. Y</w:t>
-      </w:r>
-      <w:r>
-        <w:t xml:space="preserve">). We used Kolmogorov-Smirnov (KS) Test to assess whether the distributions are statistically-significantly different.</w:t>
+        <w:t xml:space="preserve">Figure 5</w:t>
+      </w:r>
+      <w:r>
+        <w:t xml:space="preserve">. Odds Ratio of Assay Positivity, Stratified by Province Groups. We observed an increased odds of assay positivity in venous blood samples for both anti-N and anti-S assays, which is consistent with the analysis using unstratified national data.</w:t>
       </w:r>
     </w:p>
     <w:p>
       <w:pPr>
         <w:pStyle w:val="BodyText"/>
       </w:pPr>
-      <w:r>
-        <w:drawing>
-          <wp:inline>
-            <wp:extent cx="4893110" cy="3669832"/>
-            <wp:effectExtent b="0" l="0" r="0" t="0"/>
-            <wp:docPr descr="" title="" id="32" name="Picture"/>
-            <a:graphic>
-              <a:graphicData uri="http://schemas.openxmlformats.org/drawingml/2006/picture">
-                <pic:pic>
-                  <pic:nvPicPr>
-                    <pic:cNvPr descr="../4_output/figs/Fig.1c%20Weighted%20eCDF%20Anti-S.png" id="33" name="Picture"/>
-                    <pic:cNvPicPr>
-                      <a:picLocks noChangeArrowheads="1" noChangeAspect="1"/>
-                    </pic:cNvPicPr>
-                  </pic:nvPicPr>
-                  <pic:blipFill>
-                    <a:blip r:embed="rId31"/>
-                    <a:stretch>
-                      <a:fillRect/>
-                    </a:stretch>
-                  </pic:blipFill>
-                  <pic:spPr bwMode="auto">
-                    <a:xfrm>
-                      <a:off x="0" y="0"/>
-                      <a:ext cx="4893110" cy="3669832"/>
-                    </a:xfrm>
-                    <a:prstGeom prst="rect">
-                      <a:avLst/>
-                    </a:prstGeom>
-                    <a:noFill/>
-                    <a:ln w="9525">
-                      <a:noFill/>
-                      <a:headEnd/>
-                      <a:tailEnd/>
-                    </a:ln>
-                  </pic:spPr>
-                </pic:pic>
-              </a:graphicData>
-            </a:graphic>
-          </wp:inline>
-        </w:drawing>
-      </w:r>
     </w:p>
+    <w:bookmarkEnd w:id="33"/>
+    <w:bookmarkStart w:id="41" w:name="references"/>
     <w:p>
       <w:pPr>
-        <w:pStyle w:val="BodyText"/>
-      </w:pPr>
+        <w:pStyle w:val="Heading1"/>
+      </w:pPr>
+      <w:r>
+        <w:t xml:space="preserve">References</w:t>
+      </w:r>
     </w:p>
-    <w:bookmarkEnd w:id="34"/>
-    <w:bookmarkStart w:id="38" w:name="references"/>
-    <w:p>
-      <w:pPr>
-        <w:pStyle w:val="Heading1"/>
-      </w:pPr>
-      <w:r>
-        <w:t xml:space="preserve">References</w:t>
-      </w:r>
-    </w:p>
-    <w:bookmarkStart w:id="37" w:name="refs"/>
-    <w:bookmarkStart w:id="36" w:name="ref-Raina2019"/>
+    <w:bookmarkStart w:id="40" w:name="refs"/>
+    <w:bookmarkStart w:id="35" w:name="ref-Raina2019"/>
     <w:p>
       <w:pPr>
         <w:pStyle w:val="Bibliography"/>
@@ -537,7 +542,7 @@
       <w:r>
         <w:t xml:space="preserve">. 2019;48(6):1752-1753j. doi:</w:t>
       </w:r>
-      <w:hyperlink r:id="rId35">
+      <w:hyperlink r:id="rId34">
         <w:r>
           <w:rPr>
             <w:rStyle w:val="Hyperlink"/>
@@ -546,9 +551,173 @@
         </w:r>
       </w:hyperlink>
     </w:p>
-    <w:bookmarkEnd w:id="36"/>
+    <w:bookmarkEnd w:id="35"/>
+    <w:bookmarkStart w:id="37" w:name="ref-Adeyinka2022"/>
+    <w:p>
+      <w:pPr>
+        <w:pStyle w:val="Bibliography"/>
+      </w:pPr>
+      <w:r>
+        <w:t xml:space="preserve">2.</w:t>
+      </w:r>
+      <w:r>
+        <w:t xml:space="preserve"> </w:t>
+      </w:r>
+      <w:r>
+        <w:t xml:space="preserve">	</w:t>
+      </w:r>
+      <w:r>
+        <w:t xml:space="preserve">Adeyinka DA, Neudorf C, Camillo CA, Marks WN, Muhajarine N.</w:t>
+      </w:r>
+      <w:r>
+        <w:t xml:space="preserve"> </w:t>
+      </w:r>
+      <w:r>
+        <w:t xml:space="preserve">COVID-19 Vaccination</w:t>
+      </w:r>
+      <w:r>
+        <w:t xml:space="preserve"> </w:t>
+      </w:r>
+      <w:r>
+        <w:t xml:space="preserve">and</w:t>
+      </w:r>
+      <w:r>
+        <w:t xml:space="preserve"> </w:t>
+      </w:r>
+      <w:r>
+        <w:t xml:space="preserve">Public Health Countermeasures</w:t>
+      </w:r>
+      <w:r>
+        <w:t xml:space="preserve"> </w:t>
+      </w:r>
+      <w:r>
+        <w:t xml:space="preserve">on</w:t>
+      </w:r>
+      <w:r>
+        <w:t xml:space="preserve"> </w:t>
+      </w:r>
+      <w:r>
+        <w:t xml:space="preserve">Variants</w:t>
+      </w:r>
+      <w:r>
+        <w:t xml:space="preserve"> </w:t>
+      </w:r>
+      <w:r>
+        <w:t xml:space="preserve">of</w:t>
+      </w:r>
+      <w:r>
+        <w:t xml:space="preserve"> </w:t>
+      </w:r>
+      <w:r>
+        <w:t xml:space="preserve">Concern</w:t>
+      </w:r>
+      <w:r>
+        <w:t xml:space="preserve"> </w:t>
+      </w:r>
+      <w:r>
+        <w:t xml:space="preserve">in</w:t>
+      </w:r>
+      <w:r>
+        <w:t xml:space="preserve"> </w:t>
+      </w:r>
+      <w:r>
+        <w:t xml:space="preserve">Canada</w:t>
+      </w:r>
+      <w:r>
+        <w:t xml:space="preserve">:</w:t>
+      </w:r>
+      <w:r>
+        <w:t xml:space="preserve"> </w:t>
+      </w:r>
+      <w:r>
+        <w:t xml:space="preserve">Evidence From</w:t>
+      </w:r>
+      <w:r>
+        <w:t xml:space="preserve"> </w:t>
+      </w:r>
+      <w:r>
+        <w:t xml:space="preserve">a</w:t>
+      </w:r>
+      <w:r>
+        <w:t xml:space="preserve"> </w:t>
+      </w:r>
+      <w:r>
+        <w:t xml:space="preserve">Spatial Hierarchical Cluster Analysis</w:t>
+      </w:r>
+      <w:r>
+        <w:t xml:space="preserve">.</w:t>
+      </w:r>
+      <w:r>
+        <w:t xml:space="preserve"> </w:t>
+      </w:r>
+      <w:r>
+        <w:rPr>
+          <w:iCs/>
+          <w:i/>
+        </w:rPr>
+        <w:t xml:space="preserve">JMIR Public Health and Surveillance</w:t>
+      </w:r>
+      <w:r>
+        <w:t xml:space="preserve">. 2022;8(5):e31968. doi:</w:t>
+      </w:r>
+      <w:hyperlink r:id="rId36">
+        <w:r>
+          <w:rPr>
+            <w:rStyle w:val="Hyperlink"/>
+          </w:rPr>
+          <w:t xml:space="preserve">10.2196/31968</w:t>
+        </w:r>
+      </w:hyperlink>
+    </w:p>
     <w:bookmarkEnd w:id="37"/>
-    <w:bookmarkEnd w:id="38"/>
+    <w:bookmarkStart w:id="39" w:name="ref-Hale2021"/>
+    <w:p>
+      <w:pPr>
+        <w:pStyle w:val="Bibliography"/>
+      </w:pPr>
+      <w:r>
+        <w:t xml:space="preserve">3.</w:t>
+      </w:r>
+      <w:r>
+        <w:t xml:space="preserve"> </w:t>
+      </w:r>
+      <w:r>
+        <w:t xml:space="preserve">	</w:t>
+      </w:r>
+      <w:r>
+        <w:t xml:space="preserve">Hale T, Angrist N, Goldszmidt R, et al. A global panel database of pandemic policies (</w:t>
+      </w:r>
+      <w:r>
+        <w:t xml:space="preserve">Oxford COVID-19 Government Response Tracker</w:t>
+      </w:r>
+      <w:r>
+        <w:t xml:space="preserve">).</w:t>
+      </w:r>
+      <w:r>
+        <w:t xml:space="preserve"> </w:t>
+      </w:r>
+      <w:r>
+        <w:rPr>
+          <w:iCs/>
+          <w:i/>
+        </w:rPr>
+        <w:t xml:space="preserve">Nature Human Behaviour</w:t>
+      </w:r>
+      <w:r>
+        <w:t xml:space="preserve">. 2021;5(4):529-538. doi:</w:t>
+      </w:r>
+      <w:hyperlink r:id="rId38">
+        <w:r>
+          <w:rPr>
+            <w:rStyle w:val="Hyperlink"/>
+          </w:rPr>
+          <w:t xml:space="preserve">10.1038/s41562-021-01079-8</w:t>
+        </w:r>
+      </w:hyperlink>
+    </w:p>
+    <w:bookmarkEnd w:id="39"/>
+    <w:bookmarkEnd w:id="40"/>
+    <w:bookmarkEnd w:id="41"/>
     <w:sectPr>
       <w:footerReference r:id="rId9" w:type="default"/>
       <w:pgSz w:h="15840" w:w="12240"/>

</xml_diff>